<commit_message>
Fleshing out conceptual possibility for non-numeric currencies - who knows
</commit_message>
<xml_diff>
--- a/Core Papers/Non-Integer Currency/Non-Integer Currency.docx
+++ b/Core Papers/Non-Integer Currency/Non-Integer Currency.docx
@@ -296,7 +296,28 @@
           <w:b/>
         </w:rPr>
         <w:tab/>
-        <w:t>7.18.18 – rev. 0.0.1</w:t>
+        <w:t>7.</w:t>
+      </w:r>
+      <w:r>
+        <w:rPr>
+          <w:rFonts w:ascii="Courier New" w:hAnsi="Courier New" w:cs="Courier New"/>
+          <w:b/>
+        </w:rPr>
+        <w:t>29</w:t>
+      </w:r>
+      <w:r>
+        <w:rPr>
+          <w:rFonts w:ascii="Courier New" w:hAnsi="Courier New" w:cs="Courier New"/>
+          <w:b/>
+        </w:rPr>
+        <w:t>.18 – rev. 0.0.</w:t>
+      </w:r>
+      <w:r>
+        <w:rPr>
+          <w:rFonts w:ascii="Courier New" w:hAnsi="Courier New" w:cs="Courier New"/>
+          <w:b/>
+        </w:rPr>
+        <w:t>2</w:t>
       </w:r>
     </w:p>
     <w:p>
@@ -528,8 +549,167 @@
           <w:szCs w:val="24"/>
         </w:rPr>
       </w:pPr>
+    </w:p>
+    <w:p>
+      <w:pPr>
+        <w:rPr>
+          <w:rFonts w:ascii="Courier New" w:hAnsi="Courier New" w:cs="Courier New"/>
+          <w:sz w:val="24"/>
+          <w:szCs w:val="24"/>
+        </w:rPr>
+      </w:pPr>
+      <w:r>
+        <w:rPr>
+          <w:rFonts w:ascii="Courier New" w:hAnsi="Courier New" w:cs="Courier New"/>
+          <w:sz w:val="24"/>
+          <w:szCs w:val="24"/>
+        </w:rPr>
+        <w:t>…</w:t>
+      </w:r>
+    </w:p>
+    <w:p>
+      <w:pPr>
+        <w:rPr>
+          <w:rFonts w:ascii="Courier New" w:hAnsi="Courier New" w:cs="Courier New"/>
+          <w:b/>
+          <w:sz w:val="24"/>
+          <w:szCs w:val="24"/>
+        </w:rPr>
+      </w:pPr>
+    </w:p>
+    <w:p>
+      <w:pPr>
+        <w:pStyle w:val="ListParagraph"/>
+        <w:numPr>
+          <w:ilvl w:val="0"/>
+          <w:numId w:val="1"/>
+        </w:numPr>
+        <w:rPr>
+          <w:rFonts w:ascii="Courier New" w:hAnsi="Courier New" w:cs="Courier New"/>
+          <w:b/>
+          <w:sz w:val="24"/>
+          <w:szCs w:val="24"/>
+        </w:rPr>
+      </w:pPr>
+      <w:r>
+        <w:rPr>
+          <w:rFonts w:ascii="Courier New" w:hAnsi="Courier New" w:cs="Courier New"/>
+          <w:b/>
+          <w:sz w:val="24"/>
+          <w:szCs w:val="24"/>
+        </w:rPr>
+        <w:t>Sketch</w:t>
+      </w:r>
+    </w:p>
+    <w:p>
+      <w:pPr>
+        <w:pStyle w:val="ListParagraph"/>
+        <w:rPr>
+          <w:rFonts w:ascii="Courier New" w:hAnsi="Courier New" w:cs="Courier New"/>
+          <w:b/>
+          <w:sz w:val="24"/>
+          <w:szCs w:val="24"/>
+        </w:rPr>
+      </w:pPr>
+    </w:p>
+    <w:p>
+      <w:pPr>
+        <w:pStyle w:val="ListParagraph"/>
+        <w:numPr>
+          <w:ilvl w:val="0"/>
+          <w:numId w:val="3"/>
+        </w:numPr>
+        <w:rPr>
+          <w:rFonts w:ascii="Courier New" w:hAnsi="Courier New" w:cs="Courier New"/>
+          <w:sz w:val="24"/>
+          <w:szCs w:val="24"/>
+        </w:rPr>
+      </w:pPr>
       <w:bookmarkStart w:id="0" w:name="_GoBack"/>
       <w:bookmarkEnd w:id="0"/>
+      <w:r>
+        <w:rPr>
+          <w:rFonts w:ascii="Courier New" w:hAnsi="Courier New" w:cs="Courier New"/>
+          <w:sz w:val="24"/>
+          <w:szCs w:val="24"/>
+        </w:rPr>
+        <w:t>Numbers are replaced with functions expressing transactions between participants.</w:t>
+      </w:r>
+    </w:p>
+    <w:p>
+      <w:pPr>
+        <w:pStyle w:val="ListParagraph"/>
+        <w:numPr>
+          <w:ilvl w:val="0"/>
+          <w:numId w:val="3"/>
+        </w:numPr>
+        <w:rPr>
+          <w:rFonts w:ascii="Courier New" w:hAnsi="Courier New" w:cs="Courier New"/>
+          <w:sz w:val="24"/>
+          <w:szCs w:val="24"/>
+        </w:rPr>
+      </w:pPr>
+      <w:r>
+        <w:rPr>
+          <w:rFonts w:ascii="Courier New" w:hAnsi="Courier New" w:cs="Courier New"/>
+          <w:sz w:val="24"/>
+          <w:szCs w:val="24"/>
+        </w:rPr>
+        <w:t>Functions are time-indexed or asynchronous.</w:t>
+      </w:r>
+    </w:p>
+    <w:p>
+      <w:pPr>
+        <w:pStyle w:val="ListParagraph"/>
+        <w:numPr>
+          <w:ilvl w:val="0"/>
+          <w:numId w:val="3"/>
+        </w:numPr>
+        <w:rPr>
+          <w:rFonts w:ascii="Courier New" w:hAnsi="Courier New" w:cs="Courier New"/>
+          <w:sz w:val="24"/>
+          <w:szCs w:val="24"/>
+        </w:rPr>
+      </w:pPr>
+      <w:r>
+        <w:rPr>
+          <w:rFonts w:ascii="Courier New" w:hAnsi="Courier New" w:cs="Courier New"/>
+          <w:sz w:val="24"/>
+          <w:szCs w:val="24"/>
+        </w:rPr>
+        <w:t>Functions are open (not yet executed with an unknown recipient) or they are closed.</w:t>
+      </w:r>
+    </w:p>
+    <w:p>
+      <w:pPr>
+        <w:pStyle w:val="ListParagraph"/>
+        <w:numPr>
+          <w:ilvl w:val="0"/>
+          <w:numId w:val="3"/>
+        </w:numPr>
+        <w:rPr>
+          <w:rFonts w:ascii="Courier New" w:hAnsi="Courier New" w:cs="Courier New"/>
+          <w:sz w:val="24"/>
+          <w:szCs w:val="24"/>
+        </w:rPr>
+      </w:pPr>
+      <w:r>
+        <w:rPr>
+          <w:rFonts w:ascii="Courier New" w:hAnsi="Courier New" w:cs="Courier New"/>
+          <w:sz w:val="24"/>
+          <w:szCs w:val="24"/>
+        </w:rPr>
+        <w:t>Functions can be divided according to mereology or part-whole relations rather than arithmetic ones. A calculus exists for determining precisely which transactions “sum” to another.</w:t>
+      </w:r>
+    </w:p>
+    <w:p>
+      <w:pPr>
+        <w:rPr>
+          <w:rFonts w:ascii="Courier New" w:hAnsi="Courier New" w:cs="Courier New"/>
+          <w:sz w:val="24"/>
+          <w:szCs w:val="24"/>
+        </w:rPr>
+      </w:pPr>
     </w:p>
     <w:sectPr>
       <w:pgSz w:w="12240" w:h="15840"/>
@@ -544,6 +724,119 @@
 <file path=word/numbering.xml><?xml version="1.0" encoding="utf-8"?>
 <w:numbering xmlns:wpc="http://schemas.microsoft.com/office/word/2010/wordprocessingCanvas" xmlns:cx="http://schemas.microsoft.com/office/drawing/2014/chartex" xmlns:cx1="http://schemas.microsoft.com/office/drawing/2015/9/8/chartex" xmlns:cx2="http://schemas.microsoft.com/office/drawing/2015/10/21/chartex" xmlns:cx3="http://schemas.microsoft.com/office/drawing/2016/5/9/chartex" xmlns:cx4="http://schemas.microsoft.com/office/drawing/2016/5/10/chartex" xmlns:cx5="http://schemas.microsoft.com/office/drawing/2016/5/11/chartex" xmlns:cx6="http://schemas.microsoft.com/office/drawing/2016/5/12/chartex" xmlns:cx7="http://schemas.microsoft.com/office/drawing/2016/5/13/chartex" xmlns:cx8="http://schemas.microsoft.com/office/drawing/2016/5/14/chartex" xmlns:mc="http://schemas.openxmlformats.org/markup-compatibility/2006" xmlns:aink="http://schemas.microsoft.com/office/drawing/2016/ink" xmlns:am3d="http://schemas.microsoft.com/office/drawing/2017/model3d" xmlns:o="urn:schemas-microsoft-com:office:office" xmlns:r="http://schemas.openxmlformats.org/officeDocument/2006/relationships" xmlns:m="http://schemas.openxmlformats.org/officeDocument/2006/math" xmlns:v="urn:schemas-microsoft-com:vml" xmlns:wp14="http://schemas.microsoft.com/office/word/2010/wordprocessingDrawing" xmlns:wp="http://schemas.openxmlformats.org/drawingml/2006/wordprocessingDrawing" xmlns:w10="urn:schemas-microsoft-com:office:word" xmlns:w="http://schemas.openxmlformats.org/wordprocessingml/2006/main" xmlns:w14="http://schemas.microsoft.com/office/word/2010/wordml" xmlns:w15="http://schemas.microsoft.com/office/word/2012/wordml" xmlns:w16cid="http://schemas.microsoft.com/office/word/2016/wordml/cid" xmlns:w16se="http://schemas.microsoft.com/office/word/2015/wordml/symex" xmlns:wpg="http://schemas.microsoft.com/office/word/2010/wordprocessingGroup" xmlns:wpi="http://schemas.microsoft.com/office/word/2010/wordprocessingInk" xmlns:wne="http://schemas.microsoft.com/office/word/2006/wordml" xmlns:wps="http://schemas.microsoft.com/office/word/2010/wordprocessingShape" mc:Ignorable="w14 w15 w16se w16cid wp14">
   <w:abstractNum w:abstractNumId="0" w15:restartNumberingAfterBreak="0">
+    <w:nsid w:val="28A6204D"/>
+    <w:multiLevelType w:val="multilevel"/>
+    <w:tmpl w:val="C4ACA702"/>
+    <w:lvl w:ilvl="0">
+      <w:start w:val="1"/>
+      <w:numFmt w:val="decimal"/>
+      <w:lvlText w:val="%1.0"/>
+      <w:lvlJc w:val="left"/>
+      <w:pPr>
+        <w:ind w:left="720" w:hanging="720"/>
+      </w:pPr>
+      <w:rPr>
+        <w:rFonts w:hint="default"/>
+      </w:rPr>
+    </w:lvl>
+    <w:lvl w:ilvl="1">
+      <w:start w:val="1"/>
+      <w:numFmt w:val="decimal"/>
+      <w:lvlText w:val="%1.%2"/>
+      <w:lvlJc w:val="left"/>
+      <w:pPr>
+        <w:ind w:left="1440" w:hanging="720"/>
+      </w:pPr>
+      <w:rPr>
+        <w:rFonts w:hint="default"/>
+      </w:rPr>
+    </w:lvl>
+    <w:lvl w:ilvl="2">
+      <w:start w:val="1"/>
+      <w:numFmt w:val="decimal"/>
+      <w:lvlText w:val="%1.%2.%3"/>
+      <w:lvlJc w:val="left"/>
+      <w:pPr>
+        <w:ind w:left="2160" w:hanging="720"/>
+      </w:pPr>
+      <w:rPr>
+        <w:rFonts w:hint="default"/>
+      </w:rPr>
+    </w:lvl>
+    <w:lvl w:ilvl="3">
+      <w:start w:val="1"/>
+      <w:numFmt w:val="decimal"/>
+      <w:lvlText w:val="%1.%2.%3.%4"/>
+      <w:lvlJc w:val="left"/>
+      <w:pPr>
+        <w:ind w:left="3240" w:hanging="1080"/>
+      </w:pPr>
+      <w:rPr>
+        <w:rFonts w:hint="default"/>
+      </w:rPr>
+    </w:lvl>
+    <w:lvl w:ilvl="4">
+      <w:start w:val="1"/>
+      <w:numFmt w:val="decimal"/>
+      <w:lvlText w:val="%1.%2.%3.%4.%5"/>
+      <w:lvlJc w:val="left"/>
+      <w:pPr>
+        <w:ind w:left="4320" w:hanging="1440"/>
+      </w:pPr>
+      <w:rPr>
+        <w:rFonts w:hint="default"/>
+      </w:rPr>
+    </w:lvl>
+    <w:lvl w:ilvl="5">
+      <w:start w:val="1"/>
+      <w:numFmt w:val="decimal"/>
+      <w:lvlText w:val="%1.%2.%3.%4.%5.%6"/>
+      <w:lvlJc w:val="left"/>
+      <w:pPr>
+        <w:ind w:left="5400" w:hanging="1800"/>
+      </w:pPr>
+      <w:rPr>
+        <w:rFonts w:hint="default"/>
+      </w:rPr>
+    </w:lvl>
+    <w:lvl w:ilvl="6">
+      <w:start w:val="1"/>
+      <w:numFmt w:val="decimal"/>
+      <w:lvlText w:val="%1.%2.%3.%4.%5.%6.%7"/>
+      <w:lvlJc w:val="left"/>
+      <w:pPr>
+        <w:ind w:left="6480" w:hanging="2160"/>
+      </w:pPr>
+      <w:rPr>
+        <w:rFonts w:hint="default"/>
+      </w:rPr>
+    </w:lvl>
+    <w:lvl w:ilvl="7">
+      <w:start w:val="1"/>
+      <w:numFmt w:val="decimal"/>
+      <w:lvlText w:val="%1.%2.%3.%4.%5.%6.%7.%8"/>
+      <w:lvlJc w:val="left"/>
+      <w:pPr>
+        <w:ind w:left="7200" w:hanging="2160"/>
+      </w:pPr>
+      <w:rPr>
+        <w:rFonts w:hint="default"/>
+      </w:rPr>
+    </w:lvl>
+    <w:lvl w:ilvl="8">
+      <w:start w:val="1"/>
+      <w:numFmt w:val="decimal"/>
+      <w:lvlText w:val="%1.%2.%3.%4.%5.%6.%7.%8.%9"/>
+      <w:lvlJc w:val="left"/>
+      <w:pPr>
+        <w:ind w:left="8280" w:hanging="2520"/>
+      </w:pPr>
+      <w:rPr>
+        <w:rFonts w:hint="default"/>
+      </w:rPr>
+    </w:lvl>
+  </w:abstractNum>
+  <w:abstractNum w:abstractNumId="1" w15:restartNumberingAfterBreak="0">
     <w:nsid w:val="36DD78FD"/>
     <w:multiLevelType w:val="multilevel"/>
     <w:tmpl w:val="563C9FF8"/>
@@ -655,7 +948,7 @@
       </w:rPr>
     </w:lvl>
   </w:abstractNum>
-  <w:abstractNum w:abstractNumId="1" w15:restartNumberingAfterBreak="0">
+  <w:abstractNum w:abstractNumId="2" w15:restartNumberingAfterBreak="0">
     <w:nsid w:val="4F937011"/>
     <w:multiLevelType w:val="hybridMultilevel"/>
     <w:tmpl w:val="D21058AC"/>
@@ -745,10 +1038,13 @@
     </w:lvl>
   </w:abstractNum>
   <w:num w:numId="1">
-    <w:abstractNumId w:val="0"/>
+    <w:abstractNumId w:val="1"/>
   </w:num>
   <w:num w:numId="2">
-    <w:abstractNumId w:val="1"/>
+    <w:abstractNumId w:val="2"/>
+  </w:num>
+  <w:num w:numId="3">
+    <w:abstractNumId w:val="0"/>
   </w:num>
 </w:numbering>
 </file>

</xml_diff>